<commit_message>
revise SEP work log
</commit_message>
<xml_diff>
--- a/Log/2018-09-南大研究獎助生學習活動紀錄表易霖.docx
+++ b/Log/2018-09-南大研究獎助生學習活動紀錄表易霖.docx
@@ -1,6 +1,6 @@
 
 <file path=word/document.xml><?xml version="1.0" encoding="utf-8"?>
-<w:document xmlns:wpc="http://schemas.microsoft.com/office/word/2010/wordprocessingCanvas" xmlns:cx="http://schemas.microsoft.com/office/drawing/2014/chartex" xmlns:mc="http://schemas.openxmlformats.org/markup-compatibility/2006" xmlns:o="urn:schemas-microsoft-com:office:office" xmlns:r="http://schemas.openxmlformats.org/officeDocument/2006/relationships" xmlns:m="http://schemas.openxmlformats.org/officeDocument/2006/math" xmlns:v="urn:schemas-microsoft-com:vml" xmlns:wp14="http://schemas.microsoft.com/office/word/2010/wordprocessingDrawing" xmlns:wp="http://schemas.openxmlformats.org/drawingml/2006/wordprocessingDrawing" xmlns:w10="urn:schemas-microsoft-com:office:word" xmlns:w="http://schemas.openxmlformats.org/wordprocessingml/2006/main" xmlns:w14="http://schemas.microsoft.com/office/word/2010/wordml" xmlns:w15="http://schemas.microsoft.com/office/word/2012/wordml" xmlns:w16se="http://schemas.microsoft.com/office/word/2015/wordml/symex" xmlns:wpg="http://schemas.microsoft.com/office/word/2010/wordprocessingGroup" xmlns:wpi="http://schemas.microsoft.com/office/word/2010/wordprocessingInk" xmlns:wne="http://schemas.microsoft.com/office/word/2006/wordml" xmlns:wps="http://schemas.microsoft.com/office/word/2010/wordprocessingShape" mc:Ignorable="w14 w15 w16se wp14">
+<w:document xmlns:wpc="http://schemas.microsoft.com/office/word/2010/wordprocessingCanvas" xmlns:cx="http://schemas.microsoft.com/office/drawing/2014/chartex" xmlns:cx1="http://schemas.microsoft.com/office/drawing/2015/9/8/chartex" xmlns:mc="http://schemas.openxmlformats.org/markup-compatibility/2006" xmlns:o="urn:schemas-microsoft-com:office:office" xmlns:r="http://schemas.openxmlformats.org/officeDocument/2006/relationships" xmlns:m="http://schemas.openxmlformats.org/officeDocument/2006/math" xmlns:v="urn:schemas-microsoft-com:vml" xmlns:wp14="http://schemas.microsoft.com/office/word/2010/wordprocessingDrawing" xmlns:wp="http://schemas.openxmlformats.org/drawingml/2006/wordprocessingDrawing" xmlns:w10="urn:schemas-microsoft-com:office:word" xmlns:w="http://schemas.openxmlformats.org/wordprocessingml/2006/main" xmlns:w14="http://schemas.microsoft.com/office/word/2010/wordml" xmlns:w15="http://schemas.microsoft.com/office/word/2012/wordml" xmlns:w16se="http://schemas.microsoft.com/office/word/2015/wordml/symex" xmlns:wpg="http://schemas.microsoft.com/office/word/2010/wordprocessingGroup" xmlns:wpi="http://schemas.microsoft.com/office/word/2010/wordprocessingInk" xmlns:wne="http://schemas.microsoft.com/office/word/2006/wordml" xmlns:wps="http://schemas.microsoft.com/office/word/2010/wordprocessingShape" mc:Ignorable="w14 w15 w16se wp14">
   <w:body>
     <w:p>
       <w:pPr>
@@ -380,14 +380,56 @@
                 <w:rFonts w:eastAsia="標楷體" w:hint="eastAsia"/>
                 <w:szCs w:val="24"/>
               </w:rPr>
-              <w:t>上傳的二十局</w:t>
-            </w:r>
-            <w:r>
-              <w:rPr>
-                <w:rFonts w:eastAsia="標楷體" w:hint="eastAsia"/>
-                <w:szCs w:val="24"/>
-              </w:rPr>
-              <w:t>3.57(OGD</w:t>
+              <w:t>上傳</w:t>
+            </w:r>
+            <w:r>
+              <w:rPr>
+                <w:rFonts w:eastAsia="標楷體" w:hint="eastAsia"/>
+                <w:szCs w:val="24"/>
+              </w:rPr>
+              <w:t>二十</w:t>
+            </w:r>
+            <w:r>
+              <w:rPr>
+                <w:rFonts w:eastAsia="標楷體" w:hint="eastAsia"/>
+                <w:szCs w:val="24"/>
+              </w:rPr>
+              <w:t>盤棋</w:t>
+            </w:r>
+            <w:r>
+              <w:rPr>
+                <w:rFonts w:eastAsia="標楷體" w:hint="eastAsia"/>
+                <w:szCs w:val="24"/>
+              </w:rPr>
+              <w:t>局</w:t>
+            </w:r>
+            <w:r>
+              <w:rPr>
+                <w:rFonts w:eastAsia="標楷體" w:hint="eastAsia"/>
+                <w:szCs w:val="24"/>
+              </w:rPr>
+              <w:t>至</w:t>
+            </w:r>
+            <w:r>
+              <w:rPr>
+                <w:rFonts w:eastAsia="標楷體" w:hint="eastAsia"/>
+                <w:szCs w:val="24"/>
+              </w:rPr>
+              <w:t>3.57</w:t>
+            </w:r>
+            <w:r>
+              <w:rPr>
+                <w:rFonts w:eastAsia="標楷體" w:hint="eastAsia"/>
+                <w:szCs w:val="24"/>
+              </w:rPr>
+              <w:t>主機</w:t>
+            </w:r>
+            <w:r>
+              <w:rPr>
+                <w:rFonts w:eastAsia="標楷體" w:hint="eastAsia"/>
+                <w:szCs w:val="24"/>
+              </w:rPr>
+              <w:t>(OGD</w:t>
             </w:r>
             <w:r>
               <w:rPr>
@@ -402,13 +444,6 @@
                 <w:szCs w:val="24"/>
               </w:rPr>
               <w:t>)</w:t>
-            </w:r>
-            <w:r>
-              <w:rPr>
-                <w:rFonts w:eastAsia="標楷體" w:hint="eastAsia"/>
-                <w:szCs w:val="24"/>
-              </w:rPr>
-              <w:t>棋局</w:t>
             </w:r>
           </w:p>
           <w:p>
@@ -450,7 +485,21 @@
                 <w:rFonts w:eastAsia="標楷體" w:hint="eastAsia"/>
                 <w:szCs w:val="24"/>
               </w:rPr>
-              <w:t>DDF CSV</w:t>
+              <w:t xml:space="preserve">DDF </w:t>
+            </w:r>
+            <w:r>
+              <w:rPr>
+                <w:rFonts w:eastAsia="標楷體" w:hint="eastAsia"/>
+                <w:szCs w:val="24"/>
+              </w:rPr>
+              <w:t>的</w:t>
+            </w:r>
+            <w:r>
+              <w:rPr>
+                <w:rFonts w:eastAsia="標楷體" w:hint="eastAsia"/>
+                <w:szCs w:val="24"/>
+              </w:rPr>
+              <w:t>CSV</w:t>
             </w:r>
             <w:r>
               <w:rPr>
@@ -972,6 +1021,13 @@
                 <w:rFonts w:eastAsia="標楷體" w:hint="eastAsia"/>
                 <w:szCs w:val="24"/>
               </w:rPr>
+              <w:t>於</w:t>
+            </w:r>
+            <w:r>
+              <w:rPr>
+                <w:rFonts w:eastAsia="標楷體" w:hint="eastAsia"/>
+                <w:szCs w:val="24"/>
+              </w:rPr>
               <w:t>KWS</w:t>
             </w:r>
             <w:r>
@@ -986,7 +1042,14 @@
                 <w:rFonts w:eastAsia="標楷體" w:hint="eastAsia"/>
                 <w:szCs w:val="24"/>
               </w:rPr>
-              <w:t xml:space="preserve">FML Tool </w:t>
+              <w:t xml:space="preserve">FML </w:t>
+            </w:r>
+            <w:r>
+              <w:rPr>
+                <w:rFonts w:eastAsia="標楷體" w:hint="eastAsia"/>
+                <w:szCs w:val="24"/>
+              </w:rPr>
+              <w:t>推論系統</w:t>
             </w:r>
           </w:p>
           <w:p>
@@ -1021,7 +1084,21 @@
                 <w:rFonts w:eastAsia="標楷體" w:hint="eastAsia"/>
                 <w:szCs w:val="24"/>
               </w:rPr>
-              <w:t>筆記手冊整理</w:t>
+              <w:t>筆記</w:t>
+            </w:r>
+            <w:r>
+              <w:rPr>
+                <w:rFonts w:eastAsia="標楷體" w:hint="eastAsia"/>
+                <w:szCs w:val="24"/>
+              </w:rPr>
+              <w:t>與</w:t>
+            </w:r>
+            <w:r>
+              <w:rPr>
+                <w:rFonts w:eastAsia="標楷體" w:hint="eastAsia"/>
+                <w:szCs w:val="24"/>
+              </w:rPr>
+              <w:t>手冊整理</w:t>
             </w:r>
           </w:p>
           <w:p>
@@ -1044,8 +1121,6 @@
               </w:rPr>
               <w:t>實驗室網站更新照片</w:t>
             </w:r>
-            <w:bookmarkStart w:id="0" w:name="_GoBack"/>
-            <w:bookmarkEnd w:id="0"/>
           </w:p>
           <w:p>
             <w:pPr>
@@ -1582,6 +1657,13 @@
                 <w:rFonts w:eastAsia="標楷體" w:hint="eastAsia"/>
                 <w:szCs w:val="24"/>
               </w:rPr>
+              <w:t>設定</w:t>
+            </w:r>
+            <w:r>
+              <w:rPr>
+                <w:rFonts w:eastAsia="標楷體" w:hint="eastAsia"/>
+                <w:szCs w:val="24"/>
+              </w:rPr>
               <w:t>匹配率</w:t>
             </w:r>
             <w:r>
@@ -1589,7 +1671,21 @@
                 <w:rFonts w:eastAsia="標楷體" w:hint="eastAsia"/>
                 <w:szCs w:val="24"/>
               </w:rPr>
+              <w:t>[</w:t>
+            </w:r>
+            <w:r>
+              <w:rPr>
+                <w:rFonts w:eastAsia="標楷體" w:hint="eastAsia"/>
+                <w:szCs w:val="24"/>
+              </w:rPr>
               <w:t>-1~1</w:t>
+            </w:r>
+            <w:r>
+              <w:rPr>
+                <w:rFonts w:eastAsia="標楷體"/>
+                <w:szCs w:val="24"/>
+              </w:rPr>
+              <w:t>]</w:t>
             </w:r>
           </w:p>
           <w:p>
@@ -1610,7 +1706,14 @@
                 <w:rFonts w:eastAsia="標楷體" w:hint="eastAsia"/>
                 <w:szCs w:val="24"/>
               </w:rPr>
-              <w:t>數學涵養教材平板</w:t>
+              <w:t>數學適性測驗</w:t>
+            </w:r>
+            <w:r>
+              <w:rPr>
+                <w:rFonts w:eastAsia="標楷體" w:hint="eastAsia"/>
+                <w:szCs w:val="24"/>
+              </w:rPr>
+              <w:t>平板</w:t>
             </w:r>
             <w:r>
               <w:rPr>
@@ -1645,431 +1748,23 @@
                 <w:rFonts w:eastAsia="標楷體" w:hint="eastAsia"/>
                 <w:szCs w:val="24"/>
               </w:rPr>
-              <w:t>整理平板檔案及備分</w:t>
-            </w:r>
-            <w:r>
-              <w:rPr>
-                <w:rFonts w:eastAsia="標楷體"/>
-                <w:szCs w:val="24"/>
-              </w:rPr>
-              <w:br/>
-            </w:r>
-          </w:p>
-        </w:tc>
-      </w:tr>
-      <w:tr>
-        <w:trPr>
-          <w:cantSplit/>
-        </w:trPr>
-        <w:tc>
-          <w:tcPr>
-            <w:tcW w:w="0" w:type="auto"/>
-            <w:vMerge/>
-            <w:tcBorders>
-              <w:left w:val="double" w:sz="4" w:space="0" w:color="auto"/>
-              <w:right w:val="single" w:sz="4" w:space="0" w:color="auto"/>
-            </w:tcBorders>
-            <w:vAlign w:val="center"/>
-            <w:hideMark/>
-          </w:tcPr>
-          <w:p>
-            <w:pPr>
-              <w:jc w:val="center"/>
-              <w:rPr>
-                <w:rFonts w:eastAsia="標楷體"/>
-                <w:szCs w:val="24"/>
-              </w:rPr>
-            </w:pPr>
-          </w:p>
-        </w:tc>
-        <w:tc>
-          <w:tcPr>
-            <w:tcW w:w="2404" w:type="dxa"/>
-            <w:gridSpan w:val="2"/>
-            <w:tcBorders>
-              <w:top w:val="single" w:sz="4" w:space="0" w:color="auto"/>
-              <w:left w:val="single" w:sz="4" w:space="0" w:color="auto"/>
-              <w:bottom w:val="single" w:sz="4" w:space="0" w:color="auto"/>
-              <w:right w:val="single" w:sz="8" w:space="0" w:color="auto"/>
-            </w:tcBorders>
-          </w:tcPr>
-          <w:p>
-            <w:pPr>
-              <w:jc w:val="center"/>
-              <w:rPr>
-                <w:rFonts w:eastAsia="標楷體"/>
-              </w:rPr>
-            </w:pPr>
-            <w:r>
-              <w:rPr>
-                <w:rFonts w:eastAsia="標楷體"/>
-                <w:szCs w:val="24"/>
-              </w:rPr>
-              <w:t>2018/</w:t>
-            </w:r>
-            <w:r>
-              <w:rPr>
-                <w:rFonts w:eastAsia="標楷體"/>
-                <w:szCs w:val="24"/>
-              </w:rPr>
-              <w:t>9</w:t>
-            </w:r>
-            <w:r>
-              <w:rPr>
-                <w:rFonts w:eastAsia="標楷體" w:hint="eastAsia"/>
-                <w:szCs w:val="24"/>
-              </w:rPr>
-              <w:t>/18</w:t>
-            </w:r>
-          </w:p>
-        </w:tc>
-        <w:tc>
-          <w:tcPr>
-            <w:tcW w:w="5875" w:type="dxa"/>
-            <w:gridSpan w:val="2"/>
-            <w:vMerge/>
-            <w:tcBorders>
-              <w:left w:val="single" w:sz="8" w:space="0" w:color="auto"/>
-              <w:right w:val="double" w:sz="4" w:space="0" w:color="auto"/>
-            </w:tcBorders>
-          </w:tcPr>
-          <w:p>
-            <w:pPr>
-              <w:widowControl/>
-              <w:rPr>
-                <w:rFonts w:eastAsia="標楷體"/>
-                <w:szCs w:val="24"/>
-              </w:rPr>
-            </w:pPr>
-          </w:p>
-        </w:tc>
-      </w:tr>
-      <w:tr>
-        <w:trPr>
-          <w:cantSplit/>
-        </w:trPr>
-        <w:tc>
-          <w:tcPr>
-            <w:tcW w:w="0" w:type="auto"/>
-            <w:vMerge/>
-            <w:tcBorders>
-              <w:left w:val="double" w:sz="4" w:space="0" w:color="auto"/>
-              <w:right w:val="single" w:sz="4" w:space="0" w:color="auto"/>
-            </w:tcBorders>
-            <w:vAlign w:val="center"/>
-            <w:hideMark/>
-          </w:tcPr>
-          <w:p>
-            <w:pPr>
-              <w:jc w:val="center"/>
-              <w:rPr>
-                <w:rFonts w:eastAsia="標楷體"/>
-                <w:szCs w:val="24"/>
-              </w:rPr>
-            </w:pPr>
-          </w:p>
-        </w:tc>
-        <w:tc>
-          <w:tcPr>
-            <w:tcW w:w="2404" w:type="dxa"/>
-            <w:gridSpan w:val="2"/>
-            <w:tcBorders>
-              <w:top w:val="single" w:sz="4" w:space="0" w:color="auto"/>
-              <w:left w:val="single" w:sz="4" w:space="0" w:color="auto"/>
-              <w:bottom w:val="single" w:sz="4" w:space="0" w:color="auto"/>
-              <w:right w:val="single" w:sz="8" w:space="0" w:color="auto"/>
-            </w:tcBorders>
-          </w:tcPr>
-          <w:p>
-            <w:pPr>
-              <w:jc w:val="center"/>
-              <w:rPr>
-                <w:rFonts w:eastAsia="標楷體"/>
-              </w:rPr>
-            </w:pPr>
-            <w:r>
-              <w:rPr>
-                <w:rFonts w:eastAsia="標楷體"/>
-                <w:szCs w:val="24"/>
-              </w:rPr>
-              <w:t>2018/</w:t>
-            </w:r>
-            <w:r>
-              <w:rPr>
-                <w:rFonts w:eastAsia="標楷體" w:hint="eastAsia"/>
-                <w:szCs w:val="24"/>
-              </w:rPr>
-              <w:t>9/19</w:t>
-            </w:r>
-          </w:p>
-        </w:tc>
-        <w:tc>
-          <w:tcPr>
-            <w:tcW w:w="5875" w:type="dxa"/>
-            <w:gridSpan w:val="2"/>
-            <w:vMerge/>
-            <w:tcBorders>
-              <w:left w:val="single" w:sz="8" w:space="0" w:color="auto"/>
-              <w:right w:val="double" w:sz="4" w:space="0" w:color="auto"/>
-            </w:tcBorders>
-          </w:tcPr>
-          <w:p>
-            <w:pPr>
-              <w:widowControl/>
-              <w:rPr>
-                <w:rFonts w:eastAsia="標楷體"/>
-                <w:szCs w:val="24"/>
-              </w:rPr>
-            </w:pPr>
-          </w:p>
-        </w:tc>
-      </w:tr>
-      <w:tr>
-        <w:trPr>
-          <w:cantSplit/>
-        </w:trPr>
-        <w:tc>
-          <w:tcPr>
-            <w:tcW w:w="0" w:type="auto"/>
-            <w:vMerge/>
-            <w:tcBorders>
-              <w:left w:val="double" w:sz="4" w:space="0" w:color="auto"/>
-              <w:right w:val="single" w:sz="4" w:space="0" w:color="auto"/>
-            </w:tcBorders>
-            <w:vAlign w:val="center"/>
-            <w:hideMark/>
-          </w:tcPr>
-          <w:p>
-            <w:pPr>
-              <w:jc w:val="center"/>
-              <w:rPr>
-                <w:rFonts w:eastAsia="標楷體"/>
-                <w:szCs w:val="24"/>
-              </w:rPr>
-            </w:pPr>
-          </w:p>
-        </w:tc>
-        <w:tc>
-          <w:tcPr>
-            <w:tcW w:w="2404" w:type="dxa"/>
-            <w:gridSpan w:val="2"/>
-            <w:tcBorders>
-              <w:top w:val="single" w:sz="4" w:space="0" w:color="auto"/>
-              <w:left w:val="single" w:sz="4" w:space="0" w:color="auto"/>
-              <w:bottom w:val="single" w:sz="4" w:space="0" w:color="auto"/>
-              <w:right w:val="single" w:sz="8" w:space="0" w:color="auto"/>
-            </w:tcBorders>
-          </w:tcPr>
-          <w:p>
-            <w:pPr>
-              <w:jc w:val="center"/>
-              <w:rPr>
-                <w:rFonts w:eastAsia="標楷體"/>
-              </w:rPr>
-            </w:pPr>
-            <w:r>
-              <w:rPr>
-                <w:rFonts w:eastAsia="標楷體"/>
-                <w:szCs w:val="24"/>
-              </w:rPr>
-              <w:t>2018/</w:t>
-            </w:r>
-            <w:r>
-              <w:rPr>
-                <w:rFonts w:eastAsia="標楷體" w:hint="eastAsia"/>
-                <w:szCs w:val="24"/>
-              </w:rPr>
-              <w:t>9/20</w:t>
-            </w:r>
-          </w:p>
-        </w:tc>
-        <w:tc>
-          <w:tcPr>
-            <w:tcW w:w="5875" w:type="dxa"/>
-            <w:gridSpan w:val="2"/>
-            <w:vMerge/>
-            <w:tcBorders>
-              <w:left w:val="single" w:sz="8" w:space="0" w:color="auto"/>
-              <w:right w:val="double" w:sz="4" w:space="0" w:color="auto"/>
-            </w:tcBorders>
-          </w:tcPr>
-          <w:p>
-            <w:pPr>
-              <w:widowControl/>
-              <w:rPr>
-                <w:rFonts w:eastAsia="標楷體"/>
-                <w:szCs w:val="24"/>
-              </w:rPr>
-            </w:pPr>
-          </w:p>
-        </w:tc>
-      </w:tr>
-      <w:tr>
-        <w:trPr>
-          <w:cantSplit/>
-        </w:trPr>
-        <w:tc>
-          <w:tcPr>
-            <w:tcW w:w="0" w:type="auto"/>
-            <w:vMerge/>
-            <w:tcBorders>
-              <w:left w:val="double" w:sz="4" w:space="0" w:color="auto"/>
-              <w:bottom w:val="single" w:sz="4" w:space="0" w:color="auto"/>
-              <w:right w:val="single" w:sz="4" w:space="0" w:color="auto"/>
-            </w:tcBorders>
-            <w:vAlign w:val="center"/>
-          </w:tcPr>
-          <w:p>
-            <w:pPr>
-              <w:jc w:val="center"/>
-              <w:rPr>
-                <w:rFonts w:eastAsia="標楷體"/>
-                <w:szCs w:val="24"/>
-              </w:rPr>
-            </w:pPr>
-          </w:p>
-        </w:tc>
-        <w:tc>
-          <w:tcPr>
-            <w:tcW w:w="2404" w:type="dxa"/>
-            <w:gridSpan w:val="2"/>
-            <w:tcBorders>
-              <w:top w:val="single" w:sz="4" w:space="0" w:color="auto"/>
-              <w:left w:val="single" w:sz="4" w:space="0" w:color="auto"/>
-              <w:bottom w:val="single" w:sz="4" w:space="0" w:color="auto"/>
-              <w:right w:val="single" w:sz="8" w:space="0" w:color="auto"/>
-            </w:tcBorders>
-          </w:tcPr>
-          <w:p>
-            <w:pPr>
-              <w:jc w:val="center"/>
-              <w:rPr>
-                <w:rFonts w:eastAsia="標楷體"/>
-                <w:szCs w:val="24"/>
-              </w:rPr>
-            </w:pPr>
-            <w:r>
-              <w:rPr>
-                <w:rFonts w:eastAsia="標楷體" w:hint="eastAsia"/>
-                <w:szCs w:val="24"/>
-              </w:rPr>
-              <w:t>2018/</w:t>
-            </w:r>
-            <w:r>
-              <w:rPr>
-                <w:rFonts w:eastAsia="標楷體" w:hint="eastAsia"/>
-                <w:szCs w:val="24"/>
-              </w:rPr>
-              <w:t>9/21</w:t>
-            </w:r>
-          </w:p>
-        </w:tc>
-        <w:tc>
-          <w:tcPr>
-            <w:tcW w:w="5875" w:type="dxa"/>
-            <w:gridSpan w:val="2"/>
-            <w:vMerge/>
-            <w:tcBorders>
-              <w:left w:val="single" w:sz="8" w:space="0" w:color="auto"/>
-              <w:right w:val="double" w:sz="4" w:space="0" w:color="auto"/>
-            </w:tcBorders>
-          </w:tcPr>
-          <w:p>
-            <w:pPr>
-              <w:widowControl/>
-              <w:rPr>
-                <w:rFonts w:eastAsia="標楷體"/>
-                <w:szCs w:val="24"/>
-              </w:rPr>
-            </w:pPr>
-          </w:p>
-        </w:tc>
-      </w:tr>
-      <w:tr>
-        <w:trPr>
-          <w:cantSplit/>
-        </w:trPr>
-        <w:tc>
-          <w:tcPr>
-            <w:tcW w:w="1672" w:type="dxa"/>
-            <w:vMerge w:val="restart"/>
-            <w:tcBorders>
-              <w:top w:val="single" w:sz="4" w:space="0" w:color="auto"/>
-              <w:left w:val="double" w:sz="4" w:space="0" w:color="auto"/>
-              <w:bottom w:val="single" w:sz="4" w:space="0" w:color="auto"/>
-              <w:right w:val="single" w:sz="4" w:space="0" w:color="auto"/>
-            </w:tcBorders>
-            <w:vAlign w:val="center"/>
-          </w:tcPr>
-          <w:p>
-            <w:pPr>
-              <w:jc w:val="center"/>
-              <w:rPr>
-                <w:rFonts w:eastAsia="標楷體"/>
-                <w:szCs w:val="24"/>
-              </w:rPr>
-            </w:pPr>
-            <w:r>
-              <w:rPr>
-                <w:rFonts w:eastAsia="標楷體" w:hint="eastAsia"/>
-                <w:szCs w:val="24"/>
-              </w:rPr>
-              <w:t>蔡易霖</w:t>
-            </w:r>
-          </w:p>
-        </w:tc>
-        <w:tc>
-          <w:tcPr>
-            <w:tcW w:w="2404" w:type="dxa"/>
-            <w:gridSpan w:val="2"/>
-            <w:tcBorders>
-              <w:top w:val="single" w:sz="4" w:space="0" w:color="auto"/>
-              <w:left w:val="single" w:sz="4" w:space="0" w:color="auto"/>
-              <w:bottom w:val="single" w:sz="4" w:space="0" w:color="auto"/>
-              <w:right w:val="single" w:sz="8" w:space="0" w:color="auto"/>
-            </w:tcBorders>
-          </w:tcPr>
-          <w:p>
-            <w:pPr>
-              <w:jc w:val="center"/>
-              <w:rPr>
-                <w:rFonts w:eastAsia="標楷體"/>
-              </w:rPr>
-            </w:pPr>
-            <w:r>
-              <w:rPr>
-                <w:rFonts w:eastAsia="標楷體"/>
-                <w:szCs w:val="24"/>
-              </w:rPr>
-              <w:t>2018</w:t>
-            </w:r>
-            <w:r>
-              <w:rPr>
-                <w:rFonts w:eastAsia="標楷體"/>
-                <w:szCs w:val="24"/>
-              </w:rPr>
-              <w:t>/</w:t>
-            </w:r>
-            <w:r>
-              <w:rPr>
-                <w:rFonts w:eastAsia="標楷體" w:hint="eastAsia"/>
-                <w:szCs w:val="24"/>
-              </w:rPr>
-              <w:t>9/24</w:t>
-            </w:r>
-          </w:p>
-        </w:tc>
-        <w:tc>
-          <w:tcPr>
-            <w:tcW w:w="5875" w:type="dxa"/>
-            <w:gridSpan w:val="2"/>
-            <w:vMerge w:val="restart"/>
-            <w:tcBorders>
-              <w:top w:val="single" w:sz="4" w:space="0" w:color="auto"/>
-              <w:left w:val="single" w:sz="8" w:space="0" w:color="auto"/>
-              <w:right w:val="double" w:sz="4" w:space="0" w:color="auto"/>
-            </w:tcBorders>
-          </w:tcPr>
+              <w:t>整理</w:t>
+            </w:r>
+            <w:r>
+              <w:rPr>
+                <w:rFonts w:eastAsia="標楷體" w:hint="eastAsia"/>
+                <w:szCs w:val="24"/>
+              </w:rPr>
+              <w:t>實驗室</w:t>
+            </w:r>
+            <w:r>
+              <w:rPr>
+                <w:rFonts w:eastAsia="標楷體" w:hint="eastAsia"/>
+                <w:szCs w:val="24"/>
+              </w:rPr>
+              <w:t>平板檔案及備分</w:t>
+            </w:r>
+          </w:p>
           <w:p>
             <w:pPr>
               <w:pStyle w:val="a7"/>
@@ -2088,65 +1783,473 @@
                 <w:rFonts w:eastAsia="標楷體" w:hint="eastAsia"/>
                 <w:szCs w:val="24"/>
               </w:rPr>
-              <w:t>FML</w:t>
-            </w:r>
-            <w:r>
-              <w:rPr>
-                <w:rFonts w:eastAsia="標楷體" w:hint="eastAsia"/>
-                <w:szCs w:val="24"/>
-              </w:rPr>
-              <w:t>棋局推論實驗</w:t>
-            </w:r>
-            <w:r>
-              <w:rPr>
-                <w:rFonts w:eastAsia="標楷體" w:hint="eastAsia"/>
-                <w:szCs w:val="24"/>
-              </w:rPr>
-              <w:t>(</w:t>
-            </w:r>
-            <w:r>
-              <w:rPr>
-                <w:rFonts w:eastAsia="標楷體" w:hint="eastAsia"/>
-                <w:szCs w:val="24"/>
-              </w:rPr>
-              <w:t>二</w:t>
-            </w:r>
-            <w:r>
-              <w:rPr>
-                <w:rFonts w:eastAsia="標楷體" w:hint="eastAsia"/>
+              <w:t>建立</w:t>
+            </w:r>
+            <w:r>
+              <w:rPr>
+                <w:rFonts w:eastAsia="標楷體" w:hint="eastAsia"/>
+                <w:szCs w:val="24"/>
+              </w:rPr>
+              <w:t xml:space="preserve"> </w:t>
+            </w:r>
+            <w:r>
+              <w:rPr>
+                <w:rFonts w:eastAsia="標楷體" w:hint="eastAsia"/>
+                <w:szCs w:val="24"/>
+              </w:rPr>
+              <w:t>IEEE SMC 2018</w:t>
+            </w:r>
+            <w:r>
+              <w:rPr>
+                <w:rFonts w:eastAsia="標楷體" w:hint="eastAsia"/>
+                <w:szCs w:val="24"/>
+              </w:rPr>
+              <w:t xml:space="preserve"> </w:t>
+            </w:r>
+            <w:r>
+              <w:rPr>
+                <w:rFonts w:eastAsia="標楷體"/>
+                <w:szCs w:val="24"/>
+              </w:rPr>
+              <w:t>(3.57</w:t>
+            </w:r>
+            <w:r>
+              <w:rPr>
+                <w:rFonts w:eastAsia="標楷體" w:hint="eastAsia"/>
+                <w:szCs w:val="24"/>
+              </w:rPr>
+              <w:t>主機</w:t>
+            </w:r>
+            <w:r>
+              <w:rPr>
+                <w:rFonts w:eastAsia="標楷體"/>
                 <w:szCs w:val="24"/>
               </w:rPr>
               <w:t>)</w:t>
             </w:r>
             <w:r>
               <w:rPr>
-                <w:rFonts w:eastAsia="標楷體"/>
-                <w:szCs w:val="24"/>
-              </w:rPr>
-              <w:br/>
-            </w:r>
-            <w:r>
-              <w:rPr>
-                <w:rFonts w:eastAsia="標楷體" w:hint="eastAsia"/>
-                <w:szCs w:val="24"/>
-              </w:rPr>
-              <w:t xml:space="preserve">- </w:t>
-            </w:r>
-            <w:r>
-              <w:rPr>
-                <w:rFonts w:eastAsia="標楷體" w:hint="eastAsia"/>
-                <w:szCs w:val="24"/>
-              </w:rPr>
-              <w:t>匹配率</w:t>
-            </w:r>
-            <w:r>
-              <w:rPr>
-                <w:rFonts w:eastAsia="標楷體" w:hint="eastAsia"/>
-                <w:szCs w:val="24"/>
-              </w:rPr>
-              <w:t>0~1</w:t>
-            </w:r>
-          </w:p>
+                <w:rFonts w:eastAsia="標楷體" w:hint="eastAsia"/>
+                <w:szCs w:val="24"/>
+              </w:rPr>
+              <w:t>棋局</w:t>
+            </w:r>
+          </w:p>
+        </w:tc>
+      </w:tr>
+      <w:tr>
+        <w:trPr>
+          <w:cantSplit/>
+        </w:trPr>
+        <w:tc>
+          <w:tcPr>
+            <w:tcW w:w="0" w:type="auto"/>
+            <w:vMerge/>
+            <w:tcBorders>
+              <w:left w:val="double" w:sz="4" w:space="0" w:color="auto"/>
+              <w:right w:val="single" w:sz="4" w:space="0" w:color="auto"/>
+            </w:tcBorders>
+            <w:vAlign w:val="center"/>
+            <w:hideMark/>
+          </w:tcPr>
+          <w:p>
+            <w:pPr>
+              <w:jc w:val="center"/>
+              <w:rPr>
+                <w:rFonts w:eastAsia="標楷體"/>
+                <w:szCs w:val="24"/>
+              </w:rPr>
+            </w:pPr>
+          </w:p>
+        </w:tc>
+        <w:tc>
+          <w:tcPr>
+            <w:tcW w:w="2404" w:type="dxa"/>
+            <w:gridSpan w:val="2"/>
+            <w:tcBorders>
+              <w:top w:val="single" w:sz="4" w:space="0" w:color="auto"/>
+              <w:left w:val="single" w:sz="4" w:space="0" w:color="auto"/>
+              <w:bottom w:val="single" w:sz="4" w:space="0" w:color="auto"/>
+              <w:right w:val="single" w:sz="8" w:space="0" w:color="auto"/>
+            </w:tcBorders>
+          </w:tcPr>
+          <w:p>
+            <w:pPr>
+              <w:jc w:val="center"/>
+              <w:rPr>
+                <w:rFonts w:eastAsia="標楷體"/>
+              </w:rPr>
+            </w:pPr>
+            <w:r>
+              <w:rPr>
+                <w:rFonts w:eastAsia="標楷體"/>
+                <w:szCs w:val="24"/>
+              </w:rPr>
+              <w:t>2018/</w:t>
+            </w:r>
+            <w:r>
+              <w:rPr>
+                <w:rFonts w:eastAsia="標楷體"/>
+                <w:szCs w:val="24"/>
+              </w:rPr>
+              <w:t>9</w:t>
+            </w:r>
+            <w:r>
+              <w:rPr>
+                <w:rFonts w:eastAsia="標楷體" w:hint="eastAsia"/>
+                <w:szCs w:val="24"/>
+              </w:rPr>
+              <w:t>/18</w:t>
+            </w:r>
+          </w:p>
+        </w:tc>
+        <w:tc>
+          <w:tcPr>
+            <w:tcW w:w="5875" w:type="dxa"/>
+            <w:gridSpan w:val="2"/>
+            <w:vMerge/>
+            <w:tcBorders>
+              <w:left w:val="single" w:sz="8" w:space="0" w:color="auto"/>
+              <w:right w:val="double" w:sz="4" w:space="0" w:color="auto"/>
+            </w:tcBorders>
+          </w:tcPr>
+          <w:p>
+            <w:pPr>
+              <w:widowControl/>
+              <w:rPr>
+                <w:rFonts w:eastAsia="標楷體"/>
+                <w:szCs w:val="24"/>
+              </w:rPr>
+            </w:pPr>
+          </w:p>
+        </w:tc>
+      </w:tr>
+      <w:tr>
+        <w:trPr>
+          <w:cantSplit/>
+        </w:trPr>
+        <w:tc>
+          <w:tcPr>
+            <w:tcW w:w="0" w:type="auto"/>
+            <w:vMerge/>
+            <w:tcBorders>
+              <w:left w:val="double" w:sz="4" w:space="0" w:color="auto"/>
+              <w:right w:val="single" w:sz="4" w:space="0" w:color="auto"/>
+            </w:tcBorders>
+            <w:vAlign w:val="center"/>
+            <w:hideMark/>
+          </w:tcPr>
+          <w:p>
+            <w:pPr>
+              <w:jc w:val="center"/>
+              <w:rPr>
+                <w:rFonts w:eastAsia="標楷體"/>
+                <w:szCs w:val="24"/>
+              </w:rPr>
+            </w:pPr>
+          </w:p>
+        </w:tc>
+        <w:tc>
+          <w:tcPr>
+            <w:tcW w:w="2404" w:type="dxa"/>
+            <w:gridSpan w:val="2"/>
+            <w:tcBorders>
+              <w:top w:val="single" w:sz="4" w:space="0" w:color="auto"/>
+              <w:left w:val="single" w:sz="4" w:space="0" w:color="auto"/>
+              <w:bottom w:val="single" w:sz="4" w:space="0" w:color="auto"/>
+              <w:right w:val="single" w:sz="8" w:space="0" w:color="auto"/>
+            </w:tcBorders>
+          </w:tcPr>
+          <w:p>
+            <w:pPr>
+              <w:jc w:val="center"/>
+              <w:rPr>
+                <w:rFonts w:eastAsia="標楷體"/>
+              </w:rPr>
+            </w:pPr>
+            <w:r>
+              <w:rPr>
+                <w:rFonts w:eastAsia="標楷體"/>
+                <w:szCs w:val="24"/>
+              </w:rPr>
+              <w:t>2018/</w:t>
+            </w:r>
+            <w:r>
+              <w:rPr>
+                <w:rFonts w:eastAsia="標楷體" w:hint="eastAsia"/>
+                <w:szCs w:val="24"/>
+              </w:rPr>
+              <w:t>9/19</w:t>
+            </w:r>
+          </w:p>
+        </w:tc>
+        <w:tc>
+          <w:tcPr>
+            <w:tcW w:w="5875" w:type="dxa"/>
+            <w:gridSpan w:val="2"/>
+            <w:vMerge/>
+            <w:tcBorders>
+              <w:left w:val="single" w:sz="8" w:space="0" w:color="auto"/>
+              <w:right w:val="double" w:sz="4" w:space="0" w:color="auto"/>
+            </w:tcBorders>
+          </w:tcPr>
+          <w:p>
+            <w:pPr>
+              <w:widowControl/>
+              <w:rPr>
+                <w:rFonts w:eastAsia="標楷體"/>
+                <w:szCs w:val="24"/>
+              </w:rPr>
+            </w:pPr>
+          </w:p>
+        </w:tc>
+      </w:tr>
+      <w:tr>
+        <w:trPr>
+          <w:cantSplit/>
+        </w:trPr>
+        <w:tc>
+          <w:tcPr>
+            <w:tcW w:w="0" w:type="auto"/>
+            <w:vMerge/>
+            <w:tcBorders>
+              <w:left w:val="double" w:sz="4" w:space="0" w:color="auto"/>
+              <w:right w:val="single" w:sz="4" w:space="0" w:color="auto"/>
+            </w:tcBorders>
+            <w:vAlign w:val="center"/>
+            <w:hideMark/>
+          </w:tcPr>
+          <w:p>
+            <w:pPr>
+              <w:jc w:val="center"/>
+              <w:rPr>
+                <w:rFonts w:eastAsia="標楷體"/>
+                <w:szCs w:val="24"/>
+              </w:rPr>
+            </w:pPr>
+          </w:p>
+        </w:tc>
+        <w:tc>
+          <w:tcPr>
+            <w:tcW w:w="2404" w:type="dxa"/>
+            <w:gridSpan w:val="2"/>
+            <w:tcBorders>
+              <w:top w:val="single" w:sz="4" w:space="0" w:color="auto"/>
+              <w:left w:val="single" w:sz="4" w:space="0" w:color="auto"/>
+              <w:bottom w:val="single" w:sz="4" w:space="0" w:color="auto"/>
+              <w:right w:val="single" w:sz="8" w:space="0" w:color="auto"/>
+            </w:tcBorders>
+          </w:tcPr>
+          <w:p>
+            <w:pPr>
+              <w:jc w:val="center"/>
+              <w:rPr>
+                <w:rFonts w:eastAsia="標楷體"/>
+              </w:rPr>
+            </w:pPr>
+            <w:r>
+              <w:rPr>
+                <w:rFonts w:eastAsia="標楷體"/>
+                <w:szCs w:val="24"/>
+              </w:rPr>
+              <w:t>2018/</w:t>
+            </w:r>
+            <w:r>
+              <w:rPr>
+                <w:rFonts w:eastAsia="標楷體" w:hint="eastAsia"/>
+                <w:szCs w:val="24"/>
+              </w:rPr>
+              <w:t>9/20</w:t>
+            </w:r>
+          </w:p>
+        </w:tc>
+        <w:tc>
+          <w:tcPr>
+            <w:tcW w:w="5875" w:type="dxa"/>
+            <w:gridSpan w:val="2"/>
+            <w:vMerge/>
+            <w:tcBorders>
+              <w:left w:val="single" w:sz="8" w:space="0" w:color="auto"/>
+              <w:right w:val="double" w:sz="4" w:space="0" w:color="auto"/>
+            </w:tcBorders>
+          </w:tcPr>
+          <w:p>
+            <w:pPr>
+              <w:widowControl/>
+              <w:rPr>
+                <w:rFonts w:eastAsia="標楷體"/>
+                <w:szCs w:val="24"/>
+              </w:rPr>
+            </w:pPr>
+          </w:p>
+        </w:tc>
+      </w:tr>
+      <w:tr>
+        <w:trPr>
+          <w:cantSplit/>
+        </w:trPr>
+        <w:tc>
+          <w:tcPr>
+            <w:tcW w:w="0" w:type="auto"/>
+            <w:vMerge/>
+            <w:tcBorders>
+              <w:left w:val="double" w:sz="4" w:space="0" w:color="auto"/>
+              <w:bottom w:val="single" w:sz="4" w:space="0" w:color="auto"/>
+              <w:right w:val="single" w:sz="4" w:space="0" w:color="auto"/>
+            </w:tcBorders>
+            <w:vAlign w:val="center"/>
+          </w:tcPr>
+          <w:p>
+            <w:pPr>
+              <w:jc w:val="center"/>
+              <w:rPr>
+                <w:rFonts w:eastAsia="標楷體"/>
+                <w:szCs w:val="24"/>
+              </w:rPr>
+            </w:pPr>
+          </w:p>
+        </w:tc>
+        <w:tc>
+          <w:tcPr>
+            <w:tcW w:w="2404" w:type="dxa"/>
+            <w:gridSpan w:val="2"/>
+            <w:tcBorders>
+              <w:top w:val="single" w:sz="4" w:space="0" w:color="auto"/>
+              <w:left w:val="single" w:sz="4" w:space="0" w:color="auto"/>
+              <w:bottom w:val="single" w:sz="4" w:space="0" w:color="auto"/>
+              <w:right w:val="single" w:sz="8" w:space="0" w:color="auto"/>
+            </w:tcBorders>
+          </w:tcPr>
+          <w:p>
+            <w:pPr>
+              <w:jc w:val="center"/>
+              <w:rPr>
+                <w:rFonts w:eastAsia="標楷體"/>
+                <w:szCs w:val="24"/>
+              </w:rPr>
+            </w:pPr>
+            <w:r>
+              <w:rPr>
+                <w:rFonts w:eastAsia="標楷體" w:hint="eastAsia"/>
+                <w:szCs w:val="24"/>
+              </w:rPr>
+              <w:t>2018/</w:t>
+            </w:r>
+            <w:r>
+              <w:rPr>
+                <w:rFonts w:eastAsia="標楷體" w:hint="eastAsia"/>
+                <w:szCs w:val="24"/>
+              </w:rPr>
+              <w:t>9/21</w:t>
+            </w:r>
+          </w:p>
+        </w:tc>
+        <w:tc>
+          <w:tcPr>
+            <w:tcW w:w="5875" w:type="dxa"/>
+            <w:gridSpan w:val="2"/>
+            <w:vMerge/>
+            <w:tcBorders>
+              <w:left w:val="single" w:sz="8" w:space="0" w:color="auto"/>
+              <w:right w:val="double" w:sz="4" w:space="0" w:color="auto"/>
+            </w:tcBorders>
+          </w:tcPr>
+          <w:p>
+            <w:pPr>
+              <w:widowControl/>
+              <w:rPr>
+                <w:rFonts w:eastAsia="標楷體"/>
+                <w:szCs w:val="24"/>
+              </w:rPr>
+            </w:pPr>
+          </w:p>
+        </w:tc>
+      </w:tr>
+      <w:tr>
+        <w:trPr>
+          <w:cantSplit/>
+        </w:trPr>
+        <w:tc>
+          <w:tcPr>
+            <w:tcW w:w="1672" w:type="dxa"/>
+            <w:vMerge w:val="restart"/>
+            <w:tcBorders>
+              <w:top w:val="single" w:sz="4" w:space="0" w:color="auto"/>
+              <w:left w:val="double" w:sz="4" w:space="0" w:color="auto"/>
+              <w:bottom w:val="single" w:sz="4" w:space="0" w:color="auto"/>
+              <w:right w:val="single" w:sz="4" w:space="0" w:color="auto"/>
+            </w:tcBorders>
+            <w:vAlign w:val="center"/>
+          </w:tcPr>
+          <w:p>
+            <w:pPr>
+              <w:jc w:val="center"/>
+              <w:rPr>
+                <w:rFonts w:eastAsia="標楷體"/>
+                <w:szCs w:val="24"/>
+              </w:rPr>
+            </w:pPr>
+            <w:r>
+              <w:rPr>
+                <w:rFonts w:eastAsia="標楷體" w:hint="eastAsia"/>
+                <w:szCs w:val="24"/>
+              </w:rPr>
+              <w:t>蔡易霖</w:t>
+            </w:r>
+          </w:p>
+        </w:tc>
+        <w:tc>
+          <w:tcPr>
+            <w:tcW w:w="2404" w:type="dxa"/>
+            <w:gridSpan w:val="2"/>
+            <w:tcBorders>
+              <w:top w:val="single" w:sz="4" w:space="0" w:color="auto"/>
+              <w:left w:val="single" w:sz="4" w:space="0" w:color="auto"/>
+              <w:bottom w:val="single" w:sz="4" w:space="0" w:color="auto"/>
+              <w:right w:val="single" w:sz="8" w:space="0" w:color="auto"/>
+            </w:tcBorders>
+          </w:tcPr>
+          <w:p>
+            <w:pPr>
+              <w:jc w:val="center"/>
+              <w:rPr>
+                <w:rFonts w:eastAsia="標楷體"/>
+              </w:rPr>
+            </w:pPr>
+            <w:r>
+              <w:rPr>
+                <w:rFonts w:eastAsia="標楷體"/>
+                <w:szCs w:val="24"/>
+              </w:rPr>
+              <w:t>2018</w:t>
+            </w:r>
+            <w:r>
+              <w:rPr>
+                <w:rFonts w:eastAsia="標楷體"/>
+                <w:szCs w:val="24"/>
+              </w:rPr>
+              <w:t>/</w:t>
+            </w:r>
+            <w:r>
+              <w:rPr>
+                <w:rFonts w:eastAsia="標楷體" w:hint="eastAsia"/>
+                <w:szCs w:val="24"/>
+              </w:rPr>
+              <w:t>9/24</w:t>
+            </w:r>
+          </w:p>
+        </w:tc>
+        <w:tc>
+          <w:tcPr>
+            <w:tcW w:w="5875" w:type="dxa"/>
+            <w:gridSpan w:val="2"/>
+            <w:vMerge w:val="restart"/>
+            <w:tcBorders>
+              <w:top w:val="single" w:sz="4" w:space="0" w:color="auto"/>
+              <w:left w:val="single" w:sz="8" w:space="0" w:color="auto"/>
+              <w:right w:val="double" w:sz="4" w:space="0" w:color="auto"/>
+            </w:tcBorders>
+          </w:tcPr>
           <w:p>
             <w:pPr>
               <w:pStyle w:val="a7"/>
@@ -2165,84 +2268,14 @@
                 <w:rFonts w:eastAsia="標楷體" w:hint="eastAsia"/>
                 <w:szCs w:val="24"/>
               </w:rPr>
-              <w:t>FML</w:t>
-            </w:r>
-            <w:r>
-              <w:rPr>
-                <w:rFonts w:eastAsia="標楷體" w:hint="eastAsia"/>
-                <w:szCs w:val="24"/>
-              </w:rPr>
-              <w:t>棋局推論實驗</w:t>
-            </w:r>
-            <w:r>
-              <w:rPr>
-                <w:rFonts w:eastAsia="標楷體" w:hint="eastAsia"/>
-                <w:szCs w:val="24"/>
-              </w:rPr>
-              <w:t>(</w:t>
-            </w:r>
-            <w:r>
-              <w:rPr>
-                <w:rFonts w:eastAsia="標楷體" w:hint="eastAsia"/>
-                <w:szCs w:val="24"/>
-              </w:rPr>
-              <w:t>三</w:t>
-            </w:r>
-            <w:r>
-              <w:rPr>
-                <w:rFonts w:eastAsia="標楷體" w:hint="eastAsia"/>
-                <w:szCs w:val="24"/>
-              </w:rPr>
-              <w:t>)</w:t>
-            </w:r>
-            <w:r>
-              <w:rPr>
-                <w:rFonts w:eastAsia="標楷體"/>
-                <w:szCs w:val="24"/>
-              </w:rPr>
-              <w:br/>
-            </w:r>
-            <w:r>
-              <w:rPr>
-                <w:rFonts w:eastAsia="標楷體" w:hint="eastAsia"/>
-                <w:szCs w:val="24"/>
-              </w:rPr>
-              <w:t xml:space="preserve">- </w:t>
-            </w:r>
-            <w:r>
-              <w:rPr>
-                <w:rFonts w:eastAsia="標楷體" w:hint="eastAsia"/>
-                <w:szCs w:val="24"/>
-              </w:rPr>
-              <w:t>輸出</w:t>
-            </w:r>
-            <w:r>
-              <w:rPr>
-                <w:rFonts w:eastAsia="標楷體" w:hint="eastAsia"/>
-                <w:szCs w:val="24"/>
-              </w:rPr>
-              <w:t>(FML</w:t>
-            </w:r>
-            <w:r>
-              <w:rPr>
-                <w:rFonts w:eastAsia="標楷體" w:hint="eastAsia"/>
-                <w:szCs w:val="24"/>
-              </w:rPr>
-              <w:t>推論的勝率</w:t>
-            </w:r>
-            <w:r>
-              <w:rPr>
-                <w:rFonts w:eastAsia="標楷體" w:hint="eastAsia"/>
-                <w:szCs w:val="24"/>
-              </w:rPr>
-              <w:t>)</w:t>
-            </w:r>
-            <w:r>
-              <w:rPr>
-                <w:rFonts w:eastAsia="標楷體" w:hint="eastAsia"/>
-                <w:szCs w:val="24"/>
-              </w:rPr>
-              <w:t>設定五個模糊語意</w:t>
+              <w:t xml:space="preserve">IEEE SMC 2018 </w:t>
+            </w:r>
+            <w:r>
+              <w:rPr>
+                <w:rFonts w:eastAsia="標楷體" w:hint="eastAsia"/>
+                <w:szCs w:val="24"/>
+              </w:rPr>
+              <w:t>活動議程整理，棋局安排與棋局編號設定</w:t>
             </w:r>
           </w:p>
           <w:p>
@@ -2263,6 +2296,181 @@
                 <w:rFonts w:eastAsia="標楷體" w:hint="eastAsia"/>
                 <w:szCs w:val="24"/>
               </w:rPr>
+              <w:t>FML</w:t>
+            </w:r>
+            <w:r>
+              <w:rPr>
+                <w:rFonts w:eastAsia="標楷體" w:hint="eastAsia"/>
+                <w:szCs w:val="24"/>
+              </w:rPr>
+              <w:t>棋局推論實驗</w:t>
+            </w:r>
+            <w:r>
+              <w:rPr>
+                <w:rFonts w:eastAsia="標楷體" w:hint="eastAsia"/>
+                <w:szCs w:val="24"/>
+              </w:rPr>
+              <w:t>(</w:t>
+            </w:r>
+            <w:r>
+              <w:rPr>
+                <w:rFonts w:eastAsia="標楷體" w:hint="eastAsia"/>
+                <w:szCs w:val="24"/>
+              </w:rPr>
+              <w:t>二</w:t>
+            </w:r>
+            <w:r>
+              <w:rPr>
+                <w:rFonts w:eastAsia="標楷體" w:hint="eastAsia"/>
+                <w:szCs w:val="24"/>
+              </w:rPr>
+              <w:t>)</w:t>
+            </w:r>
+            <w:r>
+              <w:rPr>
+                <w:rFonts w:eastAsia="標楷體"/>
+                <w:szCs w:val="24"/>
+              </w:rPr>
+              <w:br/>
+            </w:r>
+            <w:r>
+              <w:rPr>
+                <w:rFonts w:eastAsia="標楷體" w:hint="eastAsia"/>
+                <w:szCs w:val="24"/>
+              </w:rPr>
+              <w:t xml:space="preserve">- </w:t>
+            </w:r>
+            <w:r>
+              <w:rPr>
+                <w:rFonts w:eastAsia="標楷體" w:hint="eastAsia"/>
+                <w:szCs w:val="24"/>
+              </w:rPr>
+              <w:t>匹配率</w:t>
+            </w:r>
+            <w:r>
+              <w:rPr>
+                <w:rFonts w:eastAsia="標楷體" w:hint="eastAsia"/>
+                <w:szCs w:val="24"/>
+              </w:rPr>
+              <w:t>0~1</w:t>
+            </w:r>
+          </w:p>
+          <w:p>
+            <w:pPr>
+              <w:pStyle w:val="a7"/>
+              <w:numPr>
+                <w:ilvl w:val="0"/>
+                <w:numId w:val="3"/>
+              </w:numPr>
+              <w:ind w:leftChars="0"/>
+              <w:rPr>
+                <w:rFonts w:eastAsia="標楷體"/>
+                <w:szCs w:val="24"/>
+              </w:rPr>
+            </w:pPr>
+            <w:r>
+              <w:rPr>
+                <w:rFonts w:eastAsia="標楷體" w:hint="eastAsia"/>
+                <w:szCs w:val="24"/>
+              </w:rPr>
+              <w:t>FML</w:t>
+            </w:r>
+            <w:r>
+              <w:rPr>
+                <w:rFonts w:eastAsia="標楷體" w:hint="eastAsia"/>
+                <w:szCs w:val="24"/>
+              </w:rPr>
+              <w:t>棋局推論實驗</w:t>
+            </w:r>
+            <w:r>
+              <w:rPr>
+                <w:rFonts w:eastAsia="標楷體" w:hint="eastAsia"/>
+                <w:szCs w:val="24"/>
+              </w:rPr>
+              <w:t>(</w:t>
+            </w:r>
+            <w:r>
+              <w:rPr>
+                <w:rFonts w:eastAsia="標楷體" w:hint="eastAsia"/>
+                <w:szCs w:val="24"/>
+              </w:rPr>
+              <w:t>三</w:t>
+            </w:r>
+            <w:r>
+              <w:rPr>
+                <w:rFonts w:eastAsia="標楷體" w:hint="eastAsia"/>
+                <w:szCs w:val="24"/>
+              </w:rPr>
+              <w:t>)</w:t>
+            </w:r>
+            <w:r>
+              <w:rPr>
+                <w:rFonts w:eastAsia="標楷體"/>
+                <w:szCs w:val="24"/>
+              </w:rPr>
+              <w:br/>
+            </w:r>
+            <w:r>
+              <w:rPr>
+                <w:rFonts w:eastAsia="標楷體" w:hint="eastAsia"/>
+                <w:szCs w:val="24"/>
+              </w:rPr>
+              <w:t xml:space="preserve">- </w:t>
+            </w:r>
+            <w:r>
+              <w:rPr>
+                <w:rFonts w:eastAsia="標楷體" w:hint="eastAsia"/>
+                <w:szCs w:val="24"/>
+              </w:rPr>
+              <w:t>輸出</w:t>
+            </w:r>
+            <w:r>
+              <w:rPr>
+                <w:rFonts w:eastAsia="標楷體" w:hint="eastAsia"/>
+                <w:szCs w:val="24"/>
+              </w:rPr>
+              <w:t>(FML</w:t>
+            </w:r>
+            <w:r>
+              <w:rPr>
+                <w:rFonts w:eastAsia="標楷體" w:hint="eastAsia"/>
+                <w:szCs w:val="24"/>
+              </w:rPr>
+              <w:t>推論的勝率</w:t>
+            </w:r>
+            <w:r>
+              <w:rPr>
+                <w:rFonts w:eastAsia="標楷體" w:hint="eastAsia"/>
+                <w:szCs w:val="24"/>
+              </w:rPr>
+              <w:t>)</w:t>
+            </w:r>
+            <w:r>
+              <w:rPr>
+                <w:rFonts w:eastAsia="標楷體" w:hint="eastAsia"/>
+                <w:szCs w:val="24"/>
+              </w:rPr>
+              <w:t>設定五個模糊語意</w:t>
+            </w:r>
+          </w:p>
+          <w:p>
+            <w:pPr>
+              <w:pStyle w:val="a7"/>
+              <w:numPr>
+                <w:ilvl w:val="0"/>
+                <w:numId w:val="3"/>
+              </w:numPr>
+              <w:ind w:leftChars="0"/>
+              <w:rPr>
+                <w:rFonts w:eastAsia="標楷體"/>
+                <w:szCs w:val="24"/>
+              </w:rPr>
+            </w:pPr>
+            <w:r>
+              <w:rPr>
+                <w:rFonts w:eastAsia="標楷體" w:hint="eastAsia"/>
+                <w:szCs w:val="24"/>
+              </w:rPr>
               <w:t>將實驗室電腦及筆電重灌</w:t>
             </w:r>
             <w:r>
@@ -2580,7 +2788,7 @@
       <w:tr>
         <w:trPr>
           <w:cantSplit/>
-          <w:trHeight w:val="58"/>
+          <w:trHeight w:val="1133"/>
         </w:trPr>
         <w:tc>
           <w:tcPr>
@@ -2801,7 +3009,7 @@
       <w:tr>
         <w:trPr>
           <w:cantSplit/>
-          <w:trHeight w:val="1185"/>
+          <w:trHeight w:val="782"/>
         </w:trPr>
         <w:tc>
           <w:tcPr>
@@ -2821,6 +3029,8 @@
                 <w:szCs w:val="24"/>
               </w:rPr>
             </w:pPr>
+            <w:bookmarkStart w:id="0" w:name="_GoBack"/>
+            <w:bookmarkEnd w:id="0"/>
           </w:p>
         </w:tc>
         <w:tc>
@@ -3608,7 +3818,7 @@
 </file>
 
 <file path=word/endnotes.xml><?xml version="1.0" encoding="utf-8"?>
-<w:endnotes xmlns:wpc="http://schemas.microsoft.com/office/word/2010/wordprocessingCanvas" xmlns:cx="http://schemas.microsoft.com/office/drawing/2014/chartex" xmlns:mc="http://schemas.openxmlformats.org/markup-compatibility/2006" xmlns:o="urn:schemas-microsoft-com:office:office" xmlns:r="http://schemas.openxmlformats.org/officeDocument/2006/relationships" xmlns:m="http://schemas.openxmlformats.org/officeDocument/2006/math" xmlns:v="urn:schemas-microsoft-com:vml" xmlns:wp14="http://schemas.microsoft.com/office/word/2010/wordprocessingDrawing" xmlns:wp="http://schemas.openxmlformats.org/drawingml/2006/wordprocessingDrawing" xmlns:w10="urn:schemas-microsoft-com:office:word" xmlns:w="http://schemas.openxmlformats.org/wordprocessingml/2006/main" xmlns:w14="http://schemas.microsoft.com/office/word/2010/wordml" xmlns:w15="http://schemas.microsoft.com/office/word/2012/wordml" xmlns:w16se="http://schemas.microsoft.com/office/word/2015/wordml/symex" xmlns:wpg="http://schemas.microsoft.com/office/word/2010/wordprocessingGroup" xmlns:wpi="http://schemas.microsoft.com/office/word/2010/wordprocessingInk" xmlns:wne="http://schemas.microsoft.com/office/word/2006/wordml" xmlns:wps="http://schemas.microsoft.com/office/word/2010/wordprocessingShape" mc:Ignorable="w14 w15 w16se wp14">
+<w:endnotes xmlns:wpc="http://schemas.microsoft.com/office/word/2010/wordprocessingCanvas" xmlns:cx="http://schemas.microsoft.com/office/drawing/2014/chartex" xmlns:cx1="http://schemas.microsoft.com/office/drawing/2015/9/8/chartex" xmlns:mc="http://schemas.openxmlformats.org/markup-compatibility/2006" xmlns:o="urn:schemas-microsoft-com:office:office" xmlns:r="http://schemas.openxmlformats.org/officeDocument/2006/relationships" xmlns:m="http://schemas.openxmlformats.org/officeDocument/2006/math" xmlns:v="urn:schemas-microsoft-com:vml" xmlns:wp14="http://schemas.microsoft.com/office/word/2010/wordprocessingDrawing" xmlns:wp="http://schemas.openxmlformats.org/drawingml/2006/wordprocessingDrawing" xmlns:w10="urn:schemas-microsoft-com:office:word" xmlns:w="http://schemas.openxmlformats.org/wordprocessingml/2006/main" xmlns:w14="http://schemas.microsoft.com/office/word/2010/wordml" xmlns:w15="http://schemas.microsoft.com/office/word/2012/wordml" xmlns:w16se="http://schemas.microsoft.com/office/word/2015/wordml/symex" xmlns:wpg="http://schemas.microsoft.com/office/word/2010/wordprocessingGroup" xmlns:wpi="http://schemas.microsoft.com/office/word/2010/wordprocessingInk" xmlns:wne="http://schemas.microsoft.com/office/word/2006/wordml" xmlns:wps="http://schemas.microsoft.com/office/word/2010/wordprocessingShape" mc:Ignorable="w14 w15 w16se wp14">
   <w:endnote w:type="separator" w:id="-1">
     <w:p>
       <w:r>
@@ -3627,7 +3837,7 @@
 </file>
 
 <file path=word/footnotes.xml><?xml version="1.0" encoding="utf-8"?>
-<w:footnotes xmlns:wpc="http://schemas.microsoft.com/office/word/2010/wordprocessingCanvas" xmlns:cx="http://schemas.microsoft.com/office/drawing/2014/chartex" xmlns:mc="http://schemas.openxmlformats.org/markup-compatibility/2006" xmlns:o="urn:schemas-microsoft-com:office:office" xmlns:r="http://schemas.openxmlformats.org/officeDocument/2006/relationships" xmlns:m="http://schemas.openxmlformats.org/officeDocument/2006/math" xmlns:v="urn:schemas-microsoft-com:vml" xmlns:wp14="http://schemas.microsoft.com/office/word/2010/wordprocessingDrawing" xmlns:wp="http://schemas.openxmlformats.org/drawingml/2006/wordprocessingDrawing" xmlns:w10="urn:schemas-microsoft-com:office:word" xmlns:w="http://schemas.openxmlformats.org/wordprocessingml/2006/main" xmlns:w14="http://schemas.microsoft.com/office/word/2010/wordml" xmlns:w15="http://schemas.microsoft.com/office/word/2012/wordml" xmlns:w16se="http://schemas.microsoft.com/office/word/2015/wordml/symex" xmlns:wpg="http://schemas.microsoft.com/office/word/2010/wordprocessingGroup" xmlns:wpi="http://schemas.microsoft.com/office/word/2010/wordprocessingInk" xmlns:wne="http://schemas.microsoft.com/office/word/2006/wordml" xmlns:wps="http://schemas.microsoft.com/office/word/2010/wordprocessingShape" mc:Ignorable="w14 w15 w16se wp14">
+<w:footnotes xmlns:wpc="http://schemas.microsoft.com/office/word/2010/wordprocessingCanvas" xmlns:cx="http://schemas.microsoft.com/office/drawing/2014/chartex" xmlns:cx1="http://schemas.microsoft.com/office/drawing/2015/9/8/chartex" xmlns:mc="http://schemas.openxmlformats.org/markup-compatibility/2006" xmlns:o="urn:schemas-microsoft-com:office:office" xmlns:r="http://schemas.openxmlformats.org/officeDocument/2006/relationships" xmlns:m="http://schemas.openxmlformats.org/officeDocument/2006/math" xmlns:v="urn:schemas-microsoft-com:vml" xmlns:wp14="http://schemas.microsoft.com/office/word/2010/wordprocessingDrawing" xmlns:wp="http://schemas.openxmlformats.org/drawingml/2006/wordprocessingDrawing" xmlns:w10="urn:schemas-microsoft-com:office:word" xmlns:w="http://schemas.openxmlformats.org/wordprocessingml/2006/main" xmlns:w14="http://schemas.microsoft.com/office/word/2010/wordml" xmlns:w15="http://schemas.microsoft.com/office/word/2012/wordml" xmlns:w16se="http://schemas.microsoft.com/office/word/2015/wordml/symex" xmlns:wpg="http://schemas.microsoft.com/office/word/2010/wordprocessingGroup" xmlns:wpi="http://schemas.microsoft.com/office/word/2010/wordprocessingInk" xmlns:wne="http://schemas.microsoft.com/office/word/2006/wordml" xmlns:wps="http://schemas.microsoft.com/office/word/2010/wordprocessingShape" mc:Ignorable="w14 w15 w16se wp14">
   <w:footnote w:type="separator" w:id="-1">
     <w:p>
       <w:r>
@@ -3646,7 +3856,7 @@
 </file>
 
 <file path=word/numbering.xml><?xml version="1.0" encoding="utf-8"?>
-<w:numbering xmlns:wpc="http://schemas.microsoft.com/office/word/2010/wordprocessingCanvas" xmlns:cx="http://schemas.microsoft.com/office/drawing/2014/chartex" xmlns:mc="http://schemas.openxmlformats.org/markup-compatibility/2006" xmlns:o="urn:schemas-microsoft-com:office:office" xmlns:r="http://schemas.openxmlformats.org/officeDocument/2006/relationships" xmlns:m="http://schemas.openxmlformats.org/officeDocument/2006/math" xmlns:v="urn:schemas-microsoft-com:vml" xmlns:wp14="http://schemas.microsoft.com/office/word/2010/wordprocessingDrawing" xmlns:wp="http://schemas.openxmlformats.org/drawingml/2006/wordprocessingDrawing" xmlns:w10="urn:schemas-microsoft-com:office:word" xmlns:w="http://schemas.openxmlformats.org/wordprocessingml/2006/main" xmlns:w14="http://schemas.microsoft.com/office/word/2010/wordml" xmlns:w15="http://schemas.microsoft.com/office/word/2012/wordml" xmlns:w16se="http://schemas.microsoft.com/office/word/2015/wordml/symex" xmlns:wpg="http://schemas.microsoft.com/office/word/2010/wordprocessingGroup" xmlns:wpi="http://schemas.microsoft.com/office/word/2010/wordprocessingInk" xmlns:wne="http://schemas.microsoft.com/office/word/2006/wordml" xmlns:wps="http://schemas.microsoft.com/office/word/2010/wordprocessingShape" mc:Ignorable="w14 w15 w16se wp14">
+<w:numbering xmlns:wpc="http://schemas.microsoft.com/office/word/2010/wordprocessingCanvas" xmlns:cx="http://schemas.microsoft.com/office/drawing/2014/chartex" xmlns:cx1="http://schemas.microsoft.com/office/drawing/2015/9/8/chartex" xmlns:mc="http://schemas.openxmlformats.org/markup-compatibility/2006" xmlns:o="urn:schemas-microsoft-com:office:office" xmlns:r="http://schemas.openxmlformats.org/officeDocument/2006/relationships" xmlns:m="http://schemas.openxmlformats.org/officeDocument/2006/math" xmlns:v="urn:schemas-microsoft-com:vml" xmlns:wp14="http://schemas.microsoft.com/office/word/2010/wordprocessingDrawing" xmlns:wp="http://schemas.openxmlformats.org/drawingml/2006/wordprocessingDrawing" xmlns:w10="urn:schemas-microsoft-com:office:word" xmlns:w="http://schemas.openxmlformats.org/wordprocessingml/2006/main" xmlns:w14="http://schemas.microsoft.com/office/word/2010/wordml" xmlns:w15="http://schemas.microsoft.com/office/word/2012/wordml" xmlns:w16se="http://schemas.microsoft.com/office/word/2015/wordml/symex" xmlns:wpg="http://schemas.microsoft.com/office/word/2010/wordprocessingGroup" xmlns:wpi="http://schemas.microsoft.com/office/word/2010/wordprocessingInk" xmlns:wne="http://schemas.microsoft.com/office/word/2006/wordml" xmlns:wps="http://schemas.microsoft.com/office/word/2010/wordprocessingShape" mc:Ignorable="w14 w15 w16se wp14">
   <w:abstractNum w:abstractNumId="0" w15:restartNumberingAfterBreak="0">
     <w:nsid w:val="56C0508E"/>
     <w:multiLevelType w:val="hybridMultilevel"/>
@@ -4787,7 +4997,7 @@
 </file>
 
 <file path=customXml/itemProps1.xml><?xml version="1.0" encoding="utf-8"?>
-<ds:datastoreItem xmlns:ds="http://schemas.openxmlformats.org/officeDocument/2006/customXml" ds:itemID="{03799C4B-BECD-4AE9-926F-A9462FDBDA58}">
+<ds:datastoreItem xmlns:ds="http://schemas.openxmlformats.org/officeDocument/2006/customXml" ds:itemID="{6DBE7ABF-EE07-4AA2-9B9E-85F0E0EEE0F5}">
   <ds:schemaRefs>
     <ds:schemaRef ds:uri="http://schemas.openxmlformats.org/officeDocument/2006/bibliography"/>
   </ds:schemaRefs>

</xml_diff>

<commit_message>
modify ASep Oct work log and add Nov
</commit_message>
<xml_diff>
--- a/Log/2018-09-南大研究獎助生學習活動紀錄表易霖.docx
+++ b/Log/2018-09-南大研究獎助生學習活動紀錄表易霖.docx
@@ -1,6 +1,6 @@
 
 <file path=word/document.xml><?xml version="1.0" encoding="utf-8"?>
-<w:document xmlns:wpc="http://schemas.microsoft.com/office/word/2010/wordprocessingCanvas" xmlns:cx="http://schemas.microsoft.com/office/drawing/2014/chartex" xmlns:cx1="http://schemas.microsoft.com/office/drawing/2015/9/8/chartex" xmlns:mc="http://schemas.openxmlformats.org/markup-compatibility/2006" xmlns:o="urn:schemas-microsoft-com:office:office" xmlns:r="http://schemas.openxmlformats.org/officeDocument/2006/relationships" xmlns:m="http://schemas.openxmlformats.org/officeDocument/2006/math" xmlns:v="urn:schemas-microsoft-com:vml" xmlns:wp14="http://schemas.microsoft.com/office/word/2010/wordprocessingDrawing" xmlns:wp="http://schemas.openxmlformats.org/drawingml/2006/wordprocessingDrawing" xmlns:w10="urn:schemas-microsoft-com:office:word" xmlns:w="http://schemas.openxmlformats.org/wordprocessingml/2006/main" xmlns:w14="http://schemas.microsoft.com/office/word/2010/wordml" xmlns:w15="http://schemas.microsoft.com/office/word/2012/wordml" xmlns:w16se="http://schemas.microsoft.com/office/word/2015/wordml/symex" xmlns:wpg="http://schemas.microsoft.com/office/word/2010/wordprocessingGroup" xmlns:wpi="http://schemas.microsoft.com/office/word/2010/wordprocessingInk" xmlns:wne="http://schemas.microsoft.com/office/word/2006/wordml" xmlns:wps="http://schemas.microsoft.com/office/word/2010/wordprocessingShape" mc:Ignorable="w14 w15 w16se wp14">
+<w:document xmlns:wpc="http://schemas.microsoft.com/office/word/2010/wordprocessingCanvas" xmlns:mo="http://schemas.microsoft.com/office/mac/office/2008/main" xmlns:mc="http://schemas.openxmlformats.org/markup-compatibility/2006" xmlns:mv="urn:schemas-microsoft-com:mac:vml" xmlns:o="urn:schemas-microsoft-com:office:office" xmlns:r="http://schemas.openxmlformats.org/officeDocument/2006/relationships" xmlns:m="http://schemas.openxmlformats.org/officeDocument/2006/math" xmlns:v="urn:schemas-microsoft-com:vml" xmlns:wp14="http://schemas.microsoft.com/office/word/2010/wordprocessingDrawing" xmlns:wp="http://schemas.openxmlformats.org/drawingml/2006/wordprocessingDrawing" xmlns:w10="urn:schemas-microsoft-com:office:word" xmlns:w="http://schemas.openxmlformats.org/wordprocessingml/2006/main" xmlns:w14="http://schemas.microsoft.com/office/word/2010/wordml" xmlns:w15="http://schemas.microsoft.com/office/word/2012/wordml" xmlns:wpg="http://schemas.microsoft.com/office/word/2010/wordprocessingGroup" xmlns:wpi="http://schemas.microsoft.com/office/word/2010/wordprocessingInk" xmlns:wne="http://schemas.microsoft.com/office/word/2006/wordml" xmlns:wps="http://schemas.microsoft.com/office/word/2010/wordprocessingShape" mc:Ignorable="w14 w15 wp14">
   <w:body>
     <w:p>
       <w:pPr>
@@ -429,7 +429,14 @@
                 <w:rFonts w:eastAsia="標楷體" w:hint="eastAsia"/>
                 <w:szCs w:val="24"/>
               </w:rPr>
-              <w:t>(OGD</w:t>
+              <w:t>做</w:t>
+            </w:r>
+            <w:r>
+              <w:rPr>
+                <w:rFonts w:eastAsia="標楷體" w:hint="eastAsia"/>
+                <w:szCs w:val="24"/>
+              </w:rPr>
+              <w:t>OGD</w:t>
             </w:r>
             <w:r>
               <w:rPr>
@@ -437,13 +444,6 @@
                 <w:szCs w:val="24"/>
               </w:rPr>
               <w:t>預測</w:t>
-            </w:r>
-            <w:r>
-              <w:rPr>
-                <w:rFonts w:eastAsia="標楷體" w:hint="eastAsia"/>
-                <w:szCs w:val="24"/>
-              </w:rPr>
-              <w:t>)</w:t>
             </w:r>
           </w:p>
           <w:p>
@@ -527,6 +527,13 @@
                 <w:rFonts w:eastAsia="標楷體" w:hint="eastAsia"/>
                 <w:szCs w:val="24"/>
               </w:rPr>
+              <w:t>利用</w:t>
+            </w:r>
+            <w:r>
+              <w:rPr>
+                <w:rFonts w:eastAsia="標楷體" w:hint="eastAsia"/>
+                <w:szCs w:val="24"/>
+              </w:rPr>
               <w:t>EXCEL</w:t>
             </w:r>
             <w:r>
@@ -541,7 +548,49 @@
                 <w:rFonts w:eastAsia="標楷體" w:hint="eastAsia"/>
                 <w:szCs w:val="24"/>
               </w:rPr>
-              <w:t>繪出圖表曲線</w:t>
+              <w:t>和</w:t>
+            </w:r>
+            <w:r>
+              <w:rPr>
+                <w:rFonts w:eastAsia="標楷體" w:hint="eastAsia"/>
+                <w:szCs w:val="24"/>
+              </w:rPr>
+              <w:t>繪出</w:t>
+            </w:r>
+            <w:r>
+              <w:rPr>
+                <w:rFonts w:eastAsia="標楷體" w:hint="eastAsia"/>
+                <w:szCs w:val="24"/>
+              </w:rPr>
+              <w:t>二十</w:t>
+            </w:r>
+            <w:r>
+              <w:rPr>
+                <w:rFonts w:eastAsia="標楷體" w:hint="eastAsia"/>
+                <w:szCs w:val="24"/>
+              </w:rPr>
+              <w:t>盤棋</w:t>
+            </w:r>
+            <w:r>
+              <w:rPr>
+                <w:rFonts w:eastAsia="標楷體" w:hint="eastAsia"/>
+                <w:szCs w:val="24"/>
+              </w:rPr>
+              <w:t>局</w:t>
+            </w:r>
+            <w:r>
+              <w:rPr>
+                <w:rFonts w:eastAsia="標楷體" w:hint="eastAsia"/>
+                <w:szCs w:val="24"/>
+              </w:rPr>
+              <w:t>的</w:t>
+            </w:r>
+            <w:r>
+              <w:rPr>
+                <w:rFonts w:eastAsia="標楷體" w:hint="eastAsia"/>
+                <w:szCs w:val="24"/>
+              </w:rPr>
+              <w:t>圖表曲線</w:t>
             </w:r>
           </w:p>
           <w:p>
@@ -562,7 +611,56 @@
                 <w:rFonts w:eastAsia="標楷體" w:hint="eastAsia"/>
                 <w:szCs w:val="24"/>
               </w:rPr>
-              <w:t>製作曲線及評論表，並標記曲線圖</w:t>
+              <w:t>製作</w:t>
+            </w:r>
+            <w:r>
+              <w:rPr>
+                <w:rFonts w:eastAsia="標楷體" w:hint="eastAsia"/>
+                <w:szCs w:val="24"/>
+              </w:rPr>
+              <w:t>二十</w:t>
+            </w:r>
+            <w:r>
+              <w:rPr>
+                <w:rFonts w:eastAsia="標楷體" w:hint="eastAsia"/>
+                <w:szCs w:val="24"/>
+              </w:rPr>
+              <w:t>盤棋</w:t>
+            </w:r>
+            <w:r>
+              <w:rPr>
+                <w:rFonts w:eastAsia="標楷體" w:hint="eastAsia"/>
+                <w:szCs w:val="24"/>
+              </w:rPr>
+              <w:t>局</w:t>
+            </w:r>
+            <w:r>
+              <w:rPr>
+                <w:rFonts w:eastAsia="標楷體" w:hint="eastAsia"/>
+                <w:szCs w:val="24"/>
+              </w:rPr>
+              <w:t>曲線</w:t>
+            </w:r>
+            <w:r>
+              <w:rPr>
+                <w:rFonts w:eastAsia="標楷體" w:hint="eastAsia"/>
+                <w:szCs w:val="24"/>
+              </w:rPr>
+              <w:t>圖及評論表，並標記與分析曲</w:t>
+            </w:r>
+            <w:r>
+              <w:rPr>
+                <w:rFonts w:eastAsia="標楷體" w:hint="eastAsia"/>
+                <w:szCs w:val="24"/>
+              </w:rPr>
+              <w:t>線圖</w:t>
+            </w:r>
+            <w:r>
+              <w:rPr>
+                <w:rFonts w:eastAsia="標楷體" w:hint="eastAsia"/>
+                <w:szCs w:val="24"/>
+              </w:rPr>
+              <w:t>上的重點手數</w:t>
             </w:r>
           </w:p>
         </w:tc>
@@ -1110,7 +1208,7 @@
               </w:numPr>
               <w:ind w:leftChars="0"/>
               <w:rPr>
-                <w:rFonts w:eastAsia="標楷體"/>
+                <w:rFonts w:eastAsia="標楷體" w:hint="eastAsia"/>
                 <w:szCs w:val="24"/>
               </w:rPr>
             </w:pPr>
@@ -1125,12 +1223,48 @@
           <w:p>
             <w:pPr>
               <w:pStyle w:val="a7"/>
+              <w:numPr>
+                <w:ilvl w:val="0"/>
+                <w:numId w:val="3"/>
+              </w:numPr>
               <w:ind w:leftChars="0"/>
               <w:rPr>
-                <w:rFonts w:eastAsia="標楷體"/>
-                <w:szCs w:val="24"/>
-              </w:rPr>
-            </w:pPr>
+                <w:rFonts w:eastAsia="標楷體" w:hint="eastAsia"/>
+                <w:szCs w:val="24"/>
+              </w:rPr>
+            </w:pPr>
+            <w:r>
+              <w:rPr>
+                <w:rFonts w:eastAsia="標楷體" w:hint="eastAsia"/>
+                <w:szCs w:val="24"/>
+              </w:rPr>
+              <w:t>學習如何操控</w:t>
+            </w:r>
+            <w:proofErr w:type="spellStart"/>
+            <w:r>
+              <w:rPr>
+                <w:rFonts w:eastAsia="標楷體"/>
+                <w:szCs w:val="24"/>
+              </w:rPr>
+              <w:t>Parlo</w:t>
+            </w:r>
+            <w:proofErr w:type="spellEnd"/>
+            <w:r>
+              <w:rPr>
+                <w:rFonts w:eastAsia="標楷體" w:hint="eastAsia"/>
+                <w:szCs w:val="24"/>
+              </w:rPr>
+              <w:t>並寫操作手冊和</w:t>
+            </w:r>
+            <w:bookmarkStart w:id="0" w:name="_GoBack"/>
+            <w:bookmarkEnd w:id="0"/>
+            <w:r>
+              <w:rPr>
+                <w:rFonts w:eastAsia="標楷體" w:hint="eastAsia"/>
+                <w:szCs w:val="24"/>
+              </w:rPr>
+              <w:t>安裝相關軟體</w:t>
+            </w:r>
           </w:p>
         </w:tc>
       </w:tr>
@@ -1790,21 +1924,7 @@
                 <w:rFonts w:eastAsia="標楷體" w:hint="eastAsia"/>
                 <w:szCs w:val="24"/>
               </w:rPr>
-              <w:t xml:space="preserve"> </w:t>
-            </w:r>
-            <w:r>
-              <w:rPr>
-                <w:rFonts w:eastAsia="標楷體" w:hint="eastAsia"/>
-                <w:szCs w:val="24"/>
-              </w:rPr>
-              <w:t>IEEE SMC 2018</w:t>
-            </w:r>
-            <w:r>
-              <w:rPr>
-                <w:rFonts w:eastAsia="標楷體" w:hint="eastAsia"/>
-                <w:szCs w:val="24"/>
-              </w:rPr>
-              <w:t xml:space="preserve"> </w:t>
+              <w:t xml:space="preserve"> IEEE SMC 2018 </w:t>
             </w:r>
             <w:r>
               <w:rPr>
@@ -2508,6 +2628,27 @@
               </w:rPr>
               <w:t>)</w:t>
             </w:r>
+            <w:r>
+              <w:rPr>
+                <w:rFonts w:eastAsia="標楷體" w:hint="eastAsia"/>
+                <w:szCs w:val="24"/>
+              </w:rPr>
+              <w:t>，並進行</w:t>
+            </w:r>
+            <w:r>
+              <w:rPr>
+                <w:rFonts w:eastAsia="標楷體" w:hint="eastAsia"/>
+                <w:szCs w:val="24"/>
+              </w:rPr>
+              <w:t xml:space="preserve">IEEE SMC 2018 </w:t>
+            </w:r>
+            <w:r>
+              <w:rPr>
+                <w:rFonts w:eastAsia="標楷體" w:hint="eastAsia"/>
+                <w:szCs w:val="24"/>
+              </w:rPr>
+              <w:t>棋局測試</w:t>
+            </w:r>
           </w:p>
         </w:tc>
       </w:tr>
@@ -3029,8 +3170,6 @@
                 <w:szCs w:val="24"/>
               </w:rPr>
             </w:pPr>
-            <w:bookmarkStart w:id="0" w:name="_GoBack"/>
-            <w:bookmarkEnd w:id="0"/>
           </w:p>
         </w:tc>
         <w:tc>
@@ -3417,6 +3556,7 @@
           <w:rFonts w:eastAsia="標楷體" w:hint="eastAsia"/>
           <w:b/>
         </w:rPr>
+        <w:lastRenderedPageBreak/>
         <w:t>【</w:t>
       </w:r>
       <w:r>
@@ -3652,7 +3792,7 @@
               </wp:anchor>
             </w:drawing>
           </mc:Choice>
-          <mc:Fallback>
+          <mc:Fallback xmlns:w16se="http://schemas.microsoft.com/office/word/2015/wordml/symex" xmlns:cx1="http://schemas.microsoft.com/office/drawing/2015/9/8/chartex" xmlns:cx="http://schemas.microsoft.com/office/drawing/2014/chartex">
             <w:pict>
               <v:shapetype w14:anchorId="32F351C1" id="_x0000_t202" coordsize="21600,21600" o:spt="202" path="m,l,21600r21600,l21600,xe">
                 <v:stroke joinstyle="miter"/>
@@ -3818,7 +3958,7 @@
 </file>
 
 <file path=word/endnotes.xml><?xml version="1.0" encoding="utf-8"?>
-<w:endnotes xmlns:wpc="http://schemas.microsoft.com/office/word/2010/wordprocessingCanvas" xmlns:cx="http://schemas.microsoft.com/office/drawing/2014/chartex" xmlns:cx1="http://schemas.microsoft.com/office/drawing/2015/9/8/chartex" xmlns:mc="http://schemas.openxmlformats.org/markup-compatibility/2006" xmlns:o="urn:schemas-microsoft-com:office:office" xmlns:r="http://schemas.openxmlformats.org/officeDocument/2006/relationships" xmlns:m="http://schemas.openxmlformats.org/officeDocument/2006/math" xmlns:v="urn:schemas-microsoft-com:vml" xmlns:wp14="http://schemas.microsoft.com/office/word/2010/wordprocessingDrawing" xmlns:wp="http://schemas.openxmlformats.org/drawingml/2006/wordprocessingDrawing" xmlns:w10="urn:schemas-microsoft-com:office:word" xmlns:w="http://schemas.openxmlformats.org/wordprocessingml/2006/main" xmlns:w14="http://schemas.microsoft.com/office/word/2010/wordml" xmlns:w15="http://schemas.microsoft.com/office/word/2012/wordml" xmlns:w16se="http://schemas.microsoft.com/office/word/2015/wordml/symex" xmlns:wpg="http://schemas.microsoft.com/office/word/2010/wordprocessingGroup" xmlns:wpi="http://schemas.microsoft.com/office/word/2010/wordprocessingInk" xmlns:wne="http://schemas.microsoft.com/office/word/2006/wordml" xmlns:wps="http://schemas.microsoft.com/office/word/2010/wordprocessingShape" mc:Ignorable="w14 w15 w16se wp14">
+<w:endnotes xmlns:wpc="http://schemas.microsoft.com/office/word/2010/wordprocessingCanvas" xmlns:mo="http://schemas.microsoft.com/office/mac/office/2008/main" xmlns:mc="http://schemas.openxmlformats.org/markup-compatibility/2006" xmlns:mv="urn:schemas-microsoft-com:mac:vml" xmlns:o="urn:schemas-microsoft-com:office:office" xmlns:r="http://schemas.openxmlformats.org/officeDocument/2006/relationships" xmlns:m="http://schemas.openxmlformats.org/officeDocument/2006/math" xmlns:v="urn:schemas-microsoft-com:vml" xmlns:wp14="http://schemas.microsoft.com/office/word/2010/wordprocessingDrawing" xmlns:wp="http://schemas.openxmlformats.org/drawingml/2006/wordprocessingDrawing" xmlns:w10="urn:schemas-microsoft-com:office:word" xmlns:w="http://schemas.openxmlformats.org/wordprocessingml/2006/main" xmlns:w14="http://schemas.microsoft.com/office/word/2010/wordml" xmlns:w15="http://schemas.microsoft.com/office/word/2012/wordml" xmlns:wpg="http://schemas.microsoft.com/office/word/2010/wordprocessingGroup" xmlns:wpi="http://schemas.microsoft.com/office/word/2010/wordprocessingInk" xmlns:wne="http://schemas.microsoft.com/office/word/2006/wordml" xmlns:wps="http://schemas.microsoft.com/office/word/2010/wordprocessingShape" mc:Ignorable="w14 w15 wp14">
   <w:endnote w:type="separator" w:id="-1">
     <w:p>
       <w:r>
@@ -3837,7 +3977,7 @@
 </file>
 
 <file path=word/footnotes.xml><?xml version="1.0" encoding="utf-8"?>
-<w:footnotes xmlns:wpc="http://schemas.microsoft.com/office/word/2010/wordprocessingCanvas" xmlns:cx="http://schemas.microsoft.com/office/drawing/2014/chartex" xmlns:cx1="http://schemas.microsoft.com/office/drawing/2015/9/8/chartex" xmlns:mc="http://schemas.openxmlformats.org/markup-compatibility/2006" xmlns:o="urn:schemas-microsoft-com:office:office" xmlns:r="http://schemas.openxmlformats.org/officeDocument/2006/relationships" xmlns:m="http://schemas.openxmlformats.org/officeDocument/2006/math" xmlns:v="urn:schemas-microsoft-com:vml" xmlns:wp14="http://schemas.microsoft.com/office/word/2010/wordprocessingDrawing" xmlns:wp="http://schemas.openxmlformats.org/drawingml/2006/wordprocessingDrawing" xmlns:w10="urn:schemas-microsoft-com:office:word" xmlns:w="http://schemas.openxmlformats.org/wordprocessingml/2006/main" xmlns:w14="http://schemas.microsoft.com/office/word/2010/wordml" xmlns:w15="http://schemas.microsoft.com/office/word/2012/wordml" xmlns:w16se="http://schemas.microsoft.com/office/word/2015/wordml/symex" xmlns:wpg="http://schemas.microsoft.com/office/word/2010/wordprocessingGroup" xmlns:wpi="http://schemas.microsoft.com/office/word/2010/wordprocessingInk" xmlns:wne="http://schemas.microsoft.com/office/word/2006/wordml" xmlns:wps="http://schemas.microsoft.com/office/word/2010/wordprocessingShape" mc:Ignorable="w14 w15 w16se wp14">
+<w:footnotes xmlns:wpc="http://schemas.microsoft.com/office/word/2010/wordprocessingCanvas" xmlns:mo="http://schemas.microsoft.com/office/mac/office/2008/main" xmlns:mc="http://schemas.openxmlformats.org/markup-compatibility/2006" xmlns:mv="urn:schemas-microsoft-com:mac:vml" xmlns:o="urn:schemas-microsoft-com:office:office" xmlns:r="http://schemas.openxmlformats.org/officeDocument/2006/relationships" xmlns:m="http://schemas.openxmlformats.org/officeDocument/2006/math" xmlns:v="urn:schemas-microsoft-com:vml" xmlns:wp14="http://schemas.microsoft.com/office/word/2010/wordprocessingDrawing" xmlns:wp="http://schemas.openxmlformats.org/drawingml/2006/wordprocessingDrawing" xmlns:w10="urn:schemas-microsoft-com:office:word" xmlns:w="http://schemas.openxmlformats.org/wordprocessingml/2006/main" xmlns:w14="http://schemas.microsoft.com/office/word/2010/wordml" xmlns:w15="http://schemas.microsoft.com/office/word/2012/wordml" xmlns:wpg="http://schemas.microsoft.com/office/word/2010/wordprocessingGroup" xmlns:wpi="http://schemas.microsoft.com/office/word/2010/wordprocessingInk" xmlns:wne="http://schemas.microsoft.com/office/word/2006/wordml" xmlns:wps="http://schemas.microsoft.com/office/word/2010/wordprocessingShape" mc:Ignorable="w14 w15 wp14">
   <w:footnote w:type="separator" w:id="-1">
     <w:p>
       <w:r>
@@ -3856,8 +3996,8 @@
 </file>
 
 <file path=word/numbering.xml><?xml version="1.0" encoding="utf-8"?>
-<w:numbering xmlns:wpc="http://schemas.microsoft.com/office/word/2010/wordprocessingCanvas" xmlns:cx="http://schemas.microsoft.com/office/drawing/2014/chartex" xmlns:cx1="http://schemas.microsoft.com/office/drawing/2015/9/8/chartex" xmlns:mc="http://schemas.openxmlformats.org/markup-compatibility/2006" xmlns:o="urn:schemas-microsoft-com:office:office" xmlns:r="http://schemas.openxmlformats.org/officeDocument/2006/relationships" xmlns:m="http://schemas.openxmlformats.org/officeDocument/2006/math" xmlns:v="urn:schemas-microsoft-com:vml" xmlns:wp14="http://schemas.microsoft.com/office/word/2010/wordprocessingDrawing" xmlns:wp="http://schemas.openxmlformats.org/drawingml/2006/wordprocessingDrawing" xmlns:w10="urn:schemas-microsoft-com:office:word" xmlns:w="http://schemas.openxmlformats.org/wordprocessingml/2006/main" xmlns:w14="http://schemas.microsoft.com/office/word/2010/wordml" xmlns:w15="http://schemas.microsoft.com/office/word/2012/wordml" xmlns:w16se="http://schemas.microsoft.com/office/word/2015/wordml/symex" xmlns:wpg="http://schemas.microsoft.com/office/word/2010/wordprocessingGroup" xmlns:wpi="http://schemas.microsoft.com/office/word/2010/wordprocessingInk" xmlns:wne="http://schemas.microsoft.com/office/word/2006/wordml" xmlns:wps="http://schemas.microsoft.com/office/word/2010/wordprocessingShape" mc:Ignorable="w14 w15 w16se wp14">
-  <w:abstractNum w:abstractNumId="0" w15:restartNumberingAfterBreak="0">
+<w:numbering xmlns:wpc="http://schemas.microsoft.com/office/word/2010/wordprocessingCanvas" xmlns:mo="http://schemas.microsoft.com/office/mac/office/2008/main" xmlns:mc="http://schemas.openxmlformats.org/markup-compatibility/2006" xmlns:mv="urn:schemas-microsoft-com:mac:vml" xmlns:o="urn:schemas-microsoft-com:office:office" xmlns:r="http://schemas.openxmlformats.org/officeDocument/2006/relationships" xmlns:m="http://schemas.openxmlformats.org/officeDocument/2006/math" xmlns:v="urn:schemas-microsoft-com:vml" xmlns:wp14="http://schemas.microsoft.com/office/word/2010/wordprocessingDrawing" xmlns:wp="http://schemas.openxmlformats.org/drawingml/2006/wordprocessingDrawing" xmlns:w10="urn:schemas-microsoft-com:office:word" xmlns:w="http://schemas.openxmlformats.org/wordprocessingml/2006/main" xmlns:w14="http://schemas.microsoft.com/office/word/2010/wordml" xmlns:w15="http://schemas.microsoft.com/office/word/2012/wordml" xmlns:wpg="http://schemas.microsoft.com/office/word/2010/wordprocessingGroup" xmlns:wpi="http://schemas.microsoft.com/office/word/2010/wordprocessingInk" xmlns:wne="http://schemas.microsoft.com/office/word/2006/wordml" xmlns:wps="http://schemas.microsoft.com/office/word/2010/wordprocessingShape" mc:Ignorable="w14 w15 wp14">
+  <w:abstractNum w:abstractNumId="0">
     <w:nsid w:val="56C0508E"/>
     <w:multiLevelType w:val="hybridMultilevel"/>
     <w:tmpl w:val="457AB1A8"/>
@@ -3970,7 +4110,7 @@
       </w:rPr>
     </w:lvl>
   </w:abstractNum>
-  <w:abstractNum w:abstractNumId="1" w15:restartNumberingAfterBreak="0">
+  <w:abstractNum w:abstractNumId="1">
     <w:nsid w:val="67492C44"/>
     <w:multiLevelType w:val="hybridMultilevel"/>
     <w:tmpl w:val="6BA4EE7C"/>
@@ -4083,7 +4223,7 @@
       </w:rPr>
     </w:lvl>
   </w:abstractNum>
-  <w:abstractNum w:abstractNumId="2" w15:restartNumberingAfterBreak="0">
+  <w:abstractNum w:abstractNumId="2">
     <w:nsid w:val="7332284D"/>
     <w:multiLevelType w:val="hybridMultilevel"/>
     <w:tmpl w:val="B7DC07C8"/>
@@ -4209,7 +4349,7 @@
 </file>
 
 <file path=word/styles.xml><?xml version="1.0" encoding="utf-8"?>
-<w:styles xmlns:mc="http://schemas.openxmlformats.org/markup-compatibility/2006" xmlns:r="http://schemas.openxmlformats.org/officeDocument/2006/relationships" xmlns:w="http://schemas.openxmlformats.org/wordprocessingml/2006/main" xmlns:w14="http://schemas.microsoft.com/office/word/2010/wordml" xmlns:w15="http://schemas.microsoft.com/office/word/2012/wordml" xmlns:w16se="http://schemas.microsoft.com/office/word/2015/wordml/symex" mc:Ignorable="w14 w15 w16se">
+<w:styles xmlns:mc="http://schemas.openxmlformats.org/markup-compatibility/2006" xmlns:r="http://schemas.openxmlformats.org/officeDocument/2006/relationships" xmlns:w="http://schemas.openxmlformats.org/wordprocessingml/2006/main" xmlns:w14="http://schemas.microsoft.com/office/word/2010/wordml" xmlns:w15="http://schemas.microsoft.com/office/word/2012/wordml" mc:Ignorable="w14 w15">
   <w:docDefaults>
     <w:rPrDefault>
       <w:rPr>
@@ -4222,7 +4362,7 @@
     </w:rPrDefault>
     <w:pPrDefault/>
   </w:docDefaults>
-  <w:latentStyles w:defLockedState="0" w:defUIPriority="99" w:defSemiHidden="0" w:defUnhideWhenUsed="0" w:defQFormat="0" w:count="371">
+  <w:latentStyles w:defLockedState="0" w:defUIPriority="99" w:defSemiHidden="0" w:defUnhideWhenUsed="0" w:defQFormat="0" w:count="380">
     <w:lsdException w:name="Normal" w:uiPriority="0" w:qFormat="1"/>
     <w:lsdException w:name="heading 1" w:uiPriority="9" w:qFormat="1"/>
     <w:lsdException w:name="heading 2" w:semiHidden="1" w:uiPriority="9" w:unhideWhenUsed="1" w:qFormat="1"/>
@@ -4997,7 +5137,7 @@
 </file>
 
 <file path=customXml/itemProps1.xml><?xml version="1.0" encoding="utf-8"?>
-<ds:datastoreItem xmlns:ds="http://schemas.openxmlformats.org/officeDocument/2006/customXml" ds:itemID="{6DBE7ABF-EE07-4AA2-9B9E-85F0E0EEE0F5}">
+<ds:datastoreItem xmlns:ds="http://schemas.openxmlformats.org/officeDocument/2006/customXml" ds:itemID="{6333623F-C658-5948-8FFD-DCD3C833B91A}">
   <ds:schemaRefs>
     <ds:schemaRef ds:uri="http://schemas.openxmlformats.org/officeDocument/2006/bibliography"/>
   </ds:schemaRefs>

</xml_diff>